<commit_message>
report and readme links
</commit_message>
<xml_diff>
--- a/Report/AsyncWave - hackStat2.0.docx
+++ b/Report/AsyncWave - hackStat2.0.docx
@@ -1461,104 +1461,29 @@
         </w:rPr>
         <w:t>There are several supervised learning classifiers to predict class variables according to a given set of dependent variables. Those classifiers give different AUC values (Area under the ROC curve) and in this study, we found the best classifier by selecting the classifier which has the highest AUC. We predicted the class using data of visitors of a website. We used 28 independent variables for the prediction. The class variable explains whether the customer would be a revenue generation customer or not. We used 16 968 data points for the prediction and 67% of the data set was used to train the models and 33% of the data set was used to test the models.  Also, there are class imbalance in the data set.</w:t>
       </w:r>
-    </w:p>
-    <w:p>
-      <w:pPr>
-        <w:pStyle w:val="Heading3"/>
-        <w:rPr>
-          <w:rFonts w:ascii="Century Gothic" w:hAnsi="Century Gothic"/>
-          <w:b/>
-          <w:i w:val="0"/>
-          <w:sz w:val="44"/>
-        </w:rPr>
-      </w:pPr>
-      <w:r>
-        <w:rPr>
-          <w:rFonts w:ascii="Century Gothic" w:hAnsi="Century Gothic"/>
-          <w:b/>
-          <w:i w:val="0"/>
-          <w:sz w:val="44"/>
-        </w:rPr>
-        <w:t>Methodology</w:t>
-      </w:r>
-    </w:p>
-    <w:p>
-      <w:pPr>
-        <w:spacing w:after="200"/>
-        <w:jc w:val="both"/>
-        <w:rPr>
-          <w:color w:val="auto"/>
-          <w:sz w:val="24"/>
-          <w:szCs w:val="20"/>
-        </w:rPr>
-      </w:pPr>
-      <w:r>
-        <w:rPr>
-          <w:color w:val="auto"/>
-          <w:sz w:val="24"/>
-          <w:szCs w:val="20"/>
-        </w:rPr>
-        <w:t xml:space="preserve">Initially we tried K-Nearest Neighbors, Gradient Boost and </w:t>
-      </w:r>
-      <w:r>
-        <w:rPr>
-          <w:color w:val="auto"/>
-          <w:sz w:val="24"/>
-          <w:szCs w:val="20"/>
-        </w:rPr>
-        <w:t>Random Forest Classifiers</w:t>
-      </w:r>
-      <w:r>
-        <w:rPr>
-          <w:color w:val="auto"/>
-          <w:sz w:val="24"/>
-          <w:szCs w:val="20"/>
-        </w:rPr>
-        <w:t>, out of those</w:t>
-      </w:r>
-      <w:r>
-        <w:rPr>
-          <w:color w:val="auto"/>
-          <w:sz w:val="24"/>
-          <w:szCs w:val="20"/>
-        </w:rPr>
-        <w:t xml:space="preserve">, Random Forest Classifier </w:t>
-      </w:r>
-      <w:r>
-        <w:rPr>
-          <w:color w:val="auto"/>
-          <w:sz w:val="24"/>
-          <w:szCs w:val="20"/>
-        </w:rPr>
-        <w:t xml:space="preserve">performed best giving us </w:t>
-      </w:r>
-      <w:r>
-        <w:rPr>
-          <w:b/>
-          <w:bCs/>
-          <w:color w:val="auto"/>
-          <w:sz w:val="24"/>
-          <w:szCs w:val="20"/>
-        </w:rPr>
-        <w:t>0.936</w:t>
-      </w:r>
-      <w:r>
-        <w:rPr>
-          <w:color w:val="auto"/>
-          <w:sz w:val="24"/>
-          <w:szCs w:val="20"/>
-        </w:rPr>
-        <w:t xml:space="preserve"> accuracy. There after decision tree-based models were </w:t>
-      </w:r>
-      <w:bookmarkStart w:id="0" w:name="_GoBack"/>
-      <w:bookmarkEnd w:id="0"/>
-      <w:r>
-        <w:rPr>
-          <w:color w:val="auto"/>
-          <w:sz w:val="24"/>
-          <w:szCs w:val="20"/>
-        </w:rPr>
-        <w:t>chosen to move forward. We were able to get a clear idea about the features after looking at the feature importance provided by random forest classifier.</w:t>
+      <w:r>
+        <w:rPr>
+          <w:color w:val="auto"/>
+          <w:sz w:val="24"/>
+          <w:szCs w:val="20"/>
+        </w:rPr>
+        <w:t xml:space="preserve"> As per the </w:t>
+      </w:r>
+      <w:r>
+        <w:rPr>
+          <w:color w:val="auto"/>
+          <w:sz w:val="24"/>
+          <w:szCs w:val="20"/>
+        </w:rPr>
+        <w:t>correlation matrix for training data</w:t>
+      </w:r>
+      <w:r>
+        <w:rPr>
+          <w:color w:val="auto"/>
+          <w:sz w:val="24"/>
+          <w:szCs w:val="20"/>
+        </w:rPr>
+        <w:t>, it has been observed that majority of the provided features do not support the prediction.</w:t>
       </w:r>
     </w:p>
     <w:p>
@@ -1572,6 +1497,217 @@
           <w:noProof/>
           <w:szCs w:val="20"/>
         </w:rPr>
+        <w:drawing>
+          <wp:inline distT="0" distB="0" distL="0" distR="0" wp14:anchorId="3A581084" wp14:editId="773A70DB">
+            <wp:extent cx="3396128" cy="3224172"/>
+            <wp:effectExtent l="0" t="0" r="0" b="0"/>
+            <wp:docPr id="10" name="Picture 10" descr="C:\Users\Nishan Chathuranga\AppData\Local\Microsoft\Windows\INetCache\Content.MSO\6C312F3F.tmp"/>
+            <wp:cNvGraphicFramePr>
+              <a:graphicFrameLocks xmlns:a="http://schemas.openxmlformats.org/drawingml/2006/main" noChangeAspect="1"/>
+            </wp:cNvGraphicFramePr>
+            <a:graphic xmlns:a="http://schemas.openxmlformats.org/drawingml/2006/main">
+              <a:graphicData uri="http://schemas.openxmlformats.org/drawingml/2006/picture">
+                <pic:pic xmlns:pic="http://schemas.openxmlformats.org/drawingml/2006/picture">
+                  <pic:nvPicPr>
+                    <pic:cNvPr id="0" name="Picture 1" descr="C:\Users\Nishan Chathuranga\AppData\Local\Microsoft\Windows\INetCache\Content.MSO\6C312F3F.tmp"/>
+                    <pic:cNvPicPr>
+                      <a:picLocks noChangeAspect="1" noChangeArrowheads="1"/>
+                    </pic:cNvPicPr>
+                  </pic:nvPicPr>
+                  <pic:blipFill>
+                    <a:blip r:embed="rId11">
+                      <a:extLst>
+                        <a:ext uri="{28A0092B-C50C-407E-A947-70E740481C1C}">
+                          <a14:useLocalDpi xmlns:a14="http://schemas.microsoft.com/office/drawing/2010/main" val="0"/>
+                        </a:ext>
+                      </a:extLst>
+                    </a:blip>
+                    <a:srcRect/>
+                    <a:stretch>
+                      <a:fillRect/>
+                    </a:stretch>
+                  </pic:blipFill>
+                  <pic:spPr bwMode="auto">
+                    <a:xfrm>
+                      <a:off x="0" y="0"/>
+                      <a:ext cx="3403593" cy="3231259"/>
+                    </a:xfrm>
+                    <a:prstGeom prst="rect">
+                      <a:avLst/>
+                    </a:prstGeom>
+                    <a:noFill/>
+                    <a:ln>
+                      <a:noFill/>
+                    </a:ln>
+                  </pic:spPr>
+                </pic:pic>
+              </a:graphicData>
+            </a:graphic>
+          </wp:inline>
+        </w:drawing>
+      </w:r>
+    </w:p>
+    <w:p>
+      <w:pPr>
+        <w:pStyle w:val="Caption"/>
+        <w:jc w:val="center"/>
+        <w:rPr>
+          <w:i w:val="0"/>
+          <w:iCs w:val="0"/>
+        </w:rPr>
+      </w:pPr>
+      <w:r>
+        <w:rPr>
+          <w:i w:val="0"/>
+          <w:iCs w:val="0"/>
+        </w:rPr>
+        <w:t xml:space="preserve">Figure </w:t>
+      </w:r>
+      <w:r>
+        <w:rPr>
+          <w:i w:val="0"/>
+          <w:iCs w:val="0"/>
+        </w:rPr>
+        <w:fldChar w:fldCharType="begin"/>
+      </w:r>
+      <w:r>
+        <w:rPr>
+          <w:i w:val="0"/>
+          <w:iCs w:val="0"/>
+        </w:rPr>
+        <w:instrText xml:space="preserve"> SEQ Figure \* ARABIC </w:instrText>
+      </w:r>
+      <w:r>
+        <w:rPr>
+          <w:i w:val="0"/>
+          <w:iCs w:val="0"/>
+        </w:rPr>
+        <w:fldChar w:fldCharType="separate"/>
+      </w:r>
+      <w:r>
+        <w:rPr>
+          <w:i w:val="0"/>
+          <w:iCs w:val="0"/>
+          <w:noProof/>
+        </w:rPr>
+        <w:t>1</w:t>
+      </w:r>
+      <w:r>
+        <w:rPr>
+          <w:i w:val="0"/>
+          <w:iCs w:val="0"/>
+        </w:rPr>
+        <w:fldChar w:fldCharType="end"/>
+      </w:r>
+      <w:r>
+        <w:rPr>
+          <w:i w:val="0"/>
+          <w:iCs w:val="0"/>
+        </w:rPr>
+        <w:t>. Correlation matrix for training data</w:t>
+      </w:r>
+    </w:p>
+    <w:p>
+      <w:pPr>
+        <w:pStyle w:val="Heading3"/>
+        <w:rPr>
+          <w:rFonts w:ascii="Century Gothic" w:hAnsi="Century Gothic"/>
+          <w:b/>
+          <w:i w:val="0"/>
+          <w:sz w:val="44"/>
+        </w:rPr>
+      </w:pPr>
+      <w:r>
+        <w:rPr>
+          <w:rFonts w:ascii="Century Gothic" w:hAnsi="Century Gothic"/>
+          <w:b/>
+          <w:i w:val="0"/>
+          <w:sz w:val="44"/>
+        </w:rPr>
+        <w:t>Methodology</w:t>
+      </w:r>
+    </w:p>
+    <w:p>
+      <w:pPr>
+        <w:spacing w:after="200"/>
+        <w:jc w:val="both"/>
+        <w:rPr>
+          <w:color w:val="auto"/>
+          <w:sz w:val="24"/>
+          <w:szCs w:val="20"/>
+        </w:rPr>
+      </w:pPr>
+      <w:r>
+        <w:rPr>
+          <w:color w:val="auto"/>
+          <w:sz w:val="24"/>
+          <w:szCs w:val="20"/>
+        </w:rPr>
+        <w:t xml:space="preserve">Initially we tried K-Nearest Neighbors, Gradient Boost and </w:t>
+      </w:r>
+      <w:r>
+        <w:rPr>
+          <w:color w:val="auto"/>
+          <w:sz w:val="24"/>
+          <w:szCs w:val="20"/>
+        </w:rPr>
+        <w:t>Random Forest Classifiers</w:t>
+      </w:r>
+      <w:r>
+        <w:rPr>
+          <w:color w:val="auto"/>
+          <w:sz w:val="24"/>
+          <w:szCs w:val="20"/>
+        </w:rPr>
+        <w:t>, out of those</w:t>
+      </w:r>
+      <w:r>
+        <w:rPr>
+          <w:color w:val="auto"/>
+          <w:sz w:val="24"/>
+          <w:szCs w:val="20"/>
+        </w:rPr>
+        <w:t xml:space="preserve">, Random Forest Classifier </w:t>
+      </w:r>
+      <w:r>
+        <w:rPr>
+          <w:color w:val="auto"/>
+          <w:sz w:val="24"/>
+          <w:szCs w:val="20"/>
+        </w:rPr>
+        <w:t xml:space="preserve">performed best giving us </w:t>
+      </w:r>
+      <w:r>
+        <w:rPr>
+          <w:b/>
+          <w:bCs/>
+          <w:color w:val="auto"/>
+          <w:sz w:val="24"/>
+          <w:szCs w:val="20"/>
+        </w:rPr>
+        <w:t>0.936</w:t>
+      </w:r>
+      <w:r>
+        <w:rPr>
+          <w:color w:val="auto"/>
+          <w:sz w:val="24"/>
+          <w:szCs w:val="20"/>
+        </w:rPr>
+        <w:t xml:space="preserve"> accuracy. There after decision tree-based models were chosen to move forward. We were able to get a clear idea about the features after looking at the feature importance provided by random forest classifier.</w:t>
+      </w:r>
+    </w:p>
+    <w:p>
+      <w:pPr>
+        <w:keepNext/>
+        <w:spacing w:after="200"/>
+        <w:jc w:val="center"/>
+      </w:pPr>
+      <w:r>
+        <w:rPr>
+          <w:noProof/>
+          <w:szCs w:val="20"/>
+        </w:rPr>
+        <w:lastRenderedPageBreak/>
         <w:drawing>
           <wp:inline distT="0" distB="0" distL="0" distR="0" wp14:anchorId="52359985" wp14:editId="02D509B9">
             <wp:extent cx="3645898" cy="2478615"/>
@@ -1590,7 +1726,7 @@
                     </pic:cNvPicPr>
                   </pic:nvPicPr>
                   <pic:blipFill>
-                    <a:blip r:embed="rId11">
+                    <a:blip r:embed="rId12">
                       <a:extLst>
                         <a:ext uri="{28A0092B-C50C-407E-A947-70E740481C1C}">
                           <a14:useLocalDpi xmlns:a14="http://schemas.microsoft.com/office/drawing/2010/main" val="0"/>
@@ -1663,8 +1799,9 @@
         <w:rPr>
           <w:i w:val="0"/>
           <w:iCs w:val="0"/>
-        </w:rPr>
-        <w:t>1</w:t>
+          <w:noProof/>
+        </w:rPr>
+        <w:t>2</w:t>
       </w:r>
       <w:r>
         <w:rPr>
@@ -1697,7 +1834,39 @@
           <w:sz w:val="24"/>
           <w:szCs w:val="20"/>
         </w:rPr>
-        <w:t>We have used multiple models to see which one performs best,</w:t>
+        <w:t xml:space="preserve">We have </w:t>
+      </w:r>
+      <w:r>
+        <w:rPr>
+          <w:color w:val="auto"/>
+          <w:sz w:val="24"/>
+          <w:szCs w:val="20"/>
+        </w:rPr>
+        <w:t>tried</w:t>
+      </w:r>
+      <w:r>
+        <w:rPr>
+          <w:color w:val="auto"/>
+          <w:sz w:val="24"/>
+          <w:szCs w:val="20"/>
+        </w:rPr>
+        <w:t xml:space="preserve"> multiple models</w:t>
+      </w:r>
+      <w:r>
+        <w:rPr>
+          <w:color w:val="auto"/>
+          <w:sz w:val="24"/>
+          <w:szCs w:val="20"/>
+        </w:rPr>
+        <w:t xml:space="preserve"> in Azure ML Studio</w:t>
+      </w:r>
+      <w:r>
+        <w:rPr>
+          <w:color w:val="auto"/>
+          <w:sz w:val="24"/>
+          <w:szCs w:val="20"/>
+        </w:rPr>
+        <w:t xml:space="preserve"> to see which one performs best,</w:t>
       </w:r>
       <w:r>
         <w:rPr>
@@ -1748,6 +1917,14 @@
           <w:szCs w:val="20"/>
         </w:rPr>
         <w:t>, with parameters,</w:t>
+      </w:r>
+      <w:r>
+        <w:rPr>
+          <w:color w:val="auto"/>
+          <w:sz w:val="24"/>
+          <w:szCs w:val="20"/>
+        </w:rPr>
+        <w:t xml:space="preserve"> </w:t>
       </w:r>
     </w:p>
     <w:p>
@@ -1914,16 +2091,42 @@
           <w:sz w:val="24"/>
           <w:szCs w:val="20"/>
         </w:rPr>
-        <w:t xml:space="preserve">A boosted decision tree is an ensemble learning method in which the second tree corrects for the errors of the first tree, the third tree corrects for the errors of the first and second trees, and </w:t>
-      </w:r>
-      <w:r>
-        <w:rPr>
-          <w:color w:val="auto"/>
-          <w:sz w:val="24"/>
-          <w:szCs w:val="20"/>
-        </w:rPr>
-        <w:lastRenderedPageBreak/>
-        <w:t xml:space="preserve">so forth. Predictions are based on the entire ensemble of trees together that makes the prediction. </w:t>
+        <w:t xml:space="preserve">A boosted decision tree is an ensemble learning method in which the second tree corrects for the errors of the first tree, the third tree corrects for the errors of the first and second trees, and so forth. Predictions are based on the entire ensemble of trees together that makes the prediction. </w:t>
+      </w:r>
+      <w:r>
+        <w:rPr>
+          <w:color w:val="auto"/>
+          <w:sz w:val="24"/>
+          <w:szCs w:val="20"/>
+        </w:rPr>
+        <w:t xml:space="preserve">Visit </w:t>
+      </w:r>
+      <w:hyperlink r:id="rId13" w:history="1">
+        <w:r>
+          <w:rPr>
+            <w:rStyle w:val="Hyperlink"/>
+            <w:color w:val="870533" w:themeColor="accent4" w:themeShade="BF"/>
+            <w:sz w:val="24"/>
+            <w:szCs w:val="20"/>
+          </w:rPr>
+          <w:t>https://gallery.cortanaintelligence.com/Experiment/First-round-competition-for-hackStat-2-0-by-team-AsyncWave</w:t>
+        </w:r>
+      </w:hyperlink>
+      <w:r>
+        <w:rPr>
+          <w:color w:val="870533" w:themeColor="accent4" w:themeShade="BF"/>
+          <w:sz w:val="24"/>
+          <w:szCs w:val="20"/>
+        </w:rPr>
+        <w:t xml:space="preserve"> </w:t>
+      </w:r>
+      <w:r>
+        <w:rPr>
+          <w:color w:val="auto"/>
+          <w:sz w:val="24"/>
+          <w:szCs w:val="20"/>
+        </w:rPr>
+        <w:t>to see the published experiment created using Azure ML studio.</w:t>
       </w:r>
     </w:p>
     <w:p>
@@ -1956,6 +2159,7 @@
           <w:noProof/>
           <w:szCs w:val="20"/>
         </w:rPr>
+        <w:lastRenderedPageBreak/>
         <w:drawing>
           <wp:inline distT="0" distB="0" distL="0" distR="0" wp14:anchorId="62A2A73D" wp14:editId="632B2B27">
             <wp:extent cx="3082770" cy="2048271"/>
@@ -1974,7 +2178,7 @@
                     </pic:cNvPicPr>
                   </pic:nvPicPr>
                   <pic:blipFill>
-                    <a:blip r:embed="rId12">
+                    <a:blip r:embed="rId14">
                       <a:extLst>
                         <a:ext uri="{28A0092B-C50C-407E-A947-70E740481C1C}">
                           <a14:useLocalDpi xmlns:a14="http://schemas.microsoft.com/office/drawing/2010/main" val="0"/>
@@ -2049,7 +2253,7 @@
           <w:iCs w:val="0"/>
           <w:noProof/>
         </w:rPr>
-        <w:t>2</w:t>
+        <w:t>3</w:t>
       </w:r>
       <w:r>
         <w:rPr>
@@ -2161,6 +2365,325 @@
           <w:szCs w:val="20"/>
         </w:rPr>
         <w:t xml:space="preserve"> before feeding the dataset into the model. </w:t>
+      </w:r>
+    </w:p>
+    <w:p>
+      <w:pPr>
+        <w:keepNext/>
+        <w:spacing w:after="200"/>
+        <w:jc w:val="center"/>
+      </w:pPr>
+      <w:r>
+        <w:rPr>
+          <w:noProof/>
+        </w:rPr>
+        <w:drawing>
+          <wp:inline distT="0" distB="0" distL="0" distR="0" wp14:anchorId="1D686C74" wp14:editId="6501D08E">
+            <wp:extent cx="5135305" cy="2642362"/>
+            <wp:effectExtent l="0" t="0" r="8255" b="5715"/>
+            <wp:docPr id="12" name="Picture 12"/>
+            <wp:cNvGraphicFramePr>
+              <a:graphicFrameLocks xmlns:a="http://schemas.openxmlformats.org/drawingml/2006/main" noChangeAspect="1"/>
+            </wp:cNvGraphicFramePr>
+            <a:graphic xmlns:a="http://schemas.openxmlformats.org/drawingml/2006/main">
+              <a:graphicData uri="http://schemas.openxmlformats.org/drawingml/2006/picture">
+                <pic:pic xmlns:pic="http://schemas.openxmlformats.org/drawingml/2006/picture">
+                  <pic:nvPicPr>
+                    <pic:cNvPr id="1" name=""/>
+                    <pic:cNvPicPr/>
+                  </pic:nvPicPr>
+                  <pic:blipFill>
+                    <a:blip r:embed="rId15"/>
+                    <a:stretch>
+                      <a:fillRect/>
+                    </a:stretch>
+                  </pic:blipFill>
+                  <pic:spPr>
+                    <a:xfrm>
+                      <a:off x="0" y="0"/>
+                      <a:ext cx="5143542" cy="2646600"/>
+                    </a:xfrm>
+                    <a:prstGeom prst="rect">
+                      <a:avLst/>
+                    </a:prstGeom>
+                  </pic:spPr>
+                </pic:pic>
+              </a:graphicData>
+            </a:graphic>
+          </wp:inline>
+        </w:drawing>
+      </w:r>
+    </w:p>
+    <w:p>
+      <w:pPr>
+        <w:pStyle w:val="Caption"/>
+        <w:jc w:val="center"/>
+        <w:rPr>
+          <w:i w:val="0"/>
+          <w:iCs w:val="0"/>
+        </w:rPr>
+      </w:pPr>
+      <w:bookmarkStart w:id="0" w:name="_GoBack"/>
+      <w:bookmarkEnd w:id="0"/>
+      <w:r>
+        <w:rPr>
+          <w:i w:val="0"/>
+          <w:iCs w:val="0"/>
+        </w:rPr>
+        <w:t xml:space="preserve">Figure </w:t>
+      </w:r>
+      <w:r>
+        <w:rPr>
+          <w:i w:val="0"/>
+          <w:iCs w:val="0"/>
+        </w:rPr>
+        <w:fldChar w:fldCharType="begin"/>
+      </w:r>
+      <w:r>
+        <w:rPr>
+          <w:i w:val="0"/>
+          <w:iCs w:val="0"/>
+        </w:rPr>
+        <w:instrText xml:space="preserve"> SEQ Figure \* ARABIC </w:instrText>
+      </w:r>
+      <w:r>
+        <w:rPr>
+          <w:i w:val="0"/>
+          <w:iCs w:val="0"/>
+        </w:rPr>
+        <w:fldChar w:fldCharType="separate"/>
+      </w:r>
+      <w:r>
+        <w:rPr>
+          <w:i w:val="0"/>
+          <w:iCs w:val="0"/>
+        </w:rPr>
+        <w:t>4</w:t>
+      </w:r>
+      <w:r>
+        <w:rPr>
+          <w:i w:val="0"/>
+          <w:iCs w:val="0"/>
+        </w:rPr>
+        <w:fldChar w:fldCharType="end"/>
+      </w:r>
+      <w:r>
+        <w:rPr>
+          <w:i w:val="0"/>
+          <w:iCs w:val="0"/>
+        </w:rPr>
+        <w:t>. Before normalizing</w:t>
+      </w:r>
+    </w:p>
+    <w:p>
+      <w:pPr>
+        <w:keepNext/>
+        <w:jc w:val="center"/>
+      </w:pPr>
+      <w:r>
+        <w:rPr>
+          <w:noProof/>
+        </w:rPr>
+        <w:lastRenderedPageBreak/>
+        <w:drawing>
+          <wp:inline distT="0" distB="0" distL="0" distR="0" wp14:anchorId="095B3718" wp14:editId="4FA57D01">
+            <wp:extent cx="5145937" cy="2695116"/>
+            <wp:effectExtent l="0" t="0" r="0" b="0"/>
+            <wp:docPr id="15" name="Picture 15"/>
+            <wp:cNvGraphicFramePr>
+              <a:graphicFrameLocks xmlns:a="http://schemas.openxmlformats.org/drawingml/2006/main" noChangeAspect="1"/>
+            </wp:cNvGraphicFramePr>
+            <a:graphic xmlns:a="http://schemas.openxmlformats.org/drawingml/2006/main">
+              <a:graphicData uri="http://schemas.openxmlformats.org/drawingml/2006/picture">
+                <pic:pic xmlns:pic="http://schemas.openxmlformats.org/drawingml/2006/picture">
+                  <pic:nvPicPr>
+                    <pic:cNvPr id="1" name=""/>
+                    <pic:cNvPicPr/>
+                  </pic:nvPicPr>
+                  <pic:blipFill>
+                    <a:blip r:embed="rId16"/>
+                    <a:stretch>
+                      <a:fillRect/>
+                    </a:stretch>
+                  </pic:blipFill>
+                  <pic:spPr>
+                    <a:xfrm>
+                      <a:off x="0" y="0"/>
+                      <a:ext cx="5156583" cy="2700692"/>
+                    </a:xfrm>
+                    <a:prstGeom prst="rect">
+                      <a:avLst/>
+                    </a:prstGeom>
+                  </pic:spPr>
+                </pic:pic>
+              </a:graphicData>
+            </a:graphic>
+          </wp:inline>
+        </w:drawing>
+      </w:r>
+    </w:p>
+    <w:p>
+      <w:pPr>
+        <w:pStyle w:val="Caption"/>
+        <w:jc w:val="center"/>
+        <w:rPr>
+          <w:i w:val="0"/>
+          <w:iCs w:val="0"/>
+        </w:rPr>
+      </w:pPr>
+      <w:r>
+        <w:rPr>
+          <w:i w:val="0"/>
+          <w:iCs w:val="0"/>
+        </w:rPr>
+        <w:t xml:space="preserve">Figure </w:t>
+      </w:r>
+      <w:r>
+        <w:rPr>
+          <w:i w:val="0"/>
+          <w:iCs w:val="0"/>
+        </w:rPr>
+        <w:fldChar w:fldCharType="begin"/>
+      </w:r>
+      <w:r>
+        <w:rPr>
+          <w:i w:val="0"/>
+          <w:iCs w:val="0"/>
+        </w:rPr>
+        <w:instrText xml:space="preserve"> SEQ Figure \* ARABIC </w:instrText>
+      </w:r>
+      <w:r>
+        <w:rPr>
+          <w:i w:val="0"/>
+          <w:iCs w:val="0"/>
+        </w:rPr>
+        <w:fldChar w:fldCharType="separate"/>
+      </w:r>
+      <w:r>
+        <w:rPr>
+          <w:i w:val="0"/>
+          <w:iCs w:val="0"/>
+        </w:rPr>
+        <w:t>5</w:t>
+      </w:r>
+      <w:r>
+        <w:rPr>
+          <w:i w:val="0"/>
+          <w:iCs w:val="0"/>
+        </w:rPr>
+        <w:fldChar w:fldCharType="end"/>
+      </w:r>
+      <w:r>
+        <w:rPr>
+          <w:i w:val="0"/>
+          <w:iCs w:val="0"/>
+        </w:rPr>
+        <w:t>. After normalizing</w:t>
+      </w:r>
+    </w:p>
+    <w:p>
+      <w:pPr>
+        <w:keepNext/>
+        <w:jc w:val="center"/>
+      </w:pPr>
+      <w:r>
+        <w:rPr>
+          <w:noProof/>
+        </w:rPr>
+        <w:drawing>
+          <wp:inline distT="0" distB="0" distL="0" distR="0" wp14:anchorId="095E88D1" wp14:editId="02C87AE2">
+            <wp:extent cx="5067964" cy="2478202"/>
+            <wp:effectExtent l="0" t="0" r="0" b="0"/>
+            <wp:docPr id="16" name="Picture 16"/>
+            <wp:cNvGraphicFramePr>
+              <a:graphicFrameLocks xmlns:a="http://schemas.openxmlformats.org/drawingml/2006/main" noChangeAspect="1"/>
+            </wp:cNvGraphicFramePr>
+            <a:graphic xmlns:a="http://schemas.openxmlformats.org/drawingml/2006/main">
+              <a:graphicData uri="http://schemas.openxmlformats.org/drawingml/2006/picture">
+                <pic:pic xmlns:pic="http://schemas.openxmlformats.org/drawingml/2006/picture">
+                  <pic:nvPicPr>
+                    <pic:cNvPr id="1" name=""/>
+                    <pic:cNvPicPr/>
+                  </pic:nvPicPr>
+                  <pic:blipFill>
+                    <a:blip r:embed="rId17"/>
+                    <a:stretch>
+                      <a:fillRect/>
+                    </a:stretch>
+                  </pic:blipFill>
+                  <pic:spPr>
+                    <a:xfrm>
+                      <a:off x="0" y="0"/>
+                      <a:ext cx="5086170" cy="2487105"/>
+                    </a:xfrm>
+                    <a:prstGeom prst="rect">
+                      <a:avLst/>
+                    </a:prstGeom>
+                  </pic:spPr>
+                </pic:pic>
+              </a:graphicData>
+            </a:graphic>
+          </wp:inline>
+        </w:drawing>
+      </w:r>
+    </w:p>
+    <w:p>
+      <w:pPr>
+        <w:pStyle w:val="Caption"/>
+        <w:jc w:val="center"/>
+        <w:rPr>
+          <w:i w:val="0"/>
+          <w:iCs w:val="0"/>
+        </w:rPr>
+      </w:pPr>
+      <w:r>
+        <w:rPr>
+          <w:i w:val="0"/>
+          <w:iCs w:val="0"/>
+        </w:rPr>
+        <w:t xml:space="preserve">Figure </w:t>
+      </w:r>
+      <w:r>
+        <w:rPr>
+          <w:i w:val="0"/>
+          <w:iCs w:val="0"/>
+        </w:rPr>
+        <w:fldChar w:fldCharType="begin"/>
+      </w:r>
+      <w:r>
+        <w:rPr>
+          <w:i w:val="0"/>
+          <w:iCs w:val="0"/>
+        </w:rPr>
+        <w:instrText xml:space="preserve"> SEQ Figure \* ARABIC </w:instrText>
+      </w:r>
+      <w:r>
+        <w:rPr>
+          <w:i w:val="0"/>
+          <w:iCs w:val="0"/>
+        </w:rPr>
+        <w:fldChar w:fldCharType="separate"/>
+      </w:r>
+      <w:r>
+        <w:rPr>
+          <w:i w:val="0"/>
+          <w:iCs w:val="0"/>
+        </w:rPr>
+        <w:t>6</w:t>
+      </w:r>
+      <w:r>
+        <w:rPr>
+          <w:i w:val="0"/>
+          <w:iCs w:val="0"/>
+        </w:rPr>
+        <w:fldChar w:fldCharType="end"/>
+      </w:r>
+      <w:r>
+        <w:rPr>
+          <w:i w:val="0"/>
+          <w:iCs w:val="0"/>
+        </w:rPr>
+        <w:t>. Converting month to indicator values</w:t>
       </w:r>
     </w:p>
     <w:p>
@@ -2322,7 +2845,7 @@
                     <pic:cNvPicPr/>
                   </pic:nvPicPr>
                   <pic:blipFill rotWithShape="1">
-                    <a:blip r:embed="rId13"/>
+                    <a:blip r:embed="rId18"/>
                     <a:srcRect b="34859"/>
                     <a:stretch/>
                   </pic:blipFill>
@@ -2377,7 +2900,7 @@
                     <pic:cNvPicPr/>
                   </pic:nvPicPr>
                   <pic:blipFill>
-                    <a:blip r:embed="rId14"/>
+                    <a:blip r:embed="rId19"/>
                     <a:stretch>
                       <a:fillRect/>
                     </a:stretch>
@@ -2446,7 +2969,7 @@
           <w:iCs w:val="0"/>
           <w:noProof/>
         </w:rPr>
-        <w:t>3</w:t>
+        <w:t>7</w:t>
       </w:r>
       <w:r>
         <w:rPr>
@@ -2499,9 +3022,9 @@
       </w:r>
     </w:p>
     <w:sectPr>
-      <w:headerReference w:type="default" r:id="rId15"/>
-      <w:footerReference w:type="default" r:id="rId16"/>
-      <w:footerReference w:type="first" r:id="rId17"/>
+      <w:headerReference w:type="default" r:id="rId20"/>
+      <w:footerReference w:type="default" r:id="rId21"/>
+      <w:footerReference w:type="first" r:id="rId22"/>
       <w:pgSz w:w="12240" w:h="15840"/>
       <w:pgMar w:top="720" w:right="1152" w:bottom="720" w:left="1152" w:header="0" w:footer="0" w:gutter="0"/>
       <w:pgNumType w:start="1"/>
@@ -4442,6 +4965,29 @@
       <w:contextualSpacing/>
     </w:pPr>
   </w:style>
+  <w:style w:type="character" w:styleId="Hyperlink">
+    <w:name w:val="Hyperlink"/>
+    <w:basedOn w:val="DefaultParagraphFont"/>
+    <w:uiPriority w:val="99"/>
+    <w:unhideWhenUsed/>
+    <w:rsid w:val="00F939DD"/>
+    <w:rPr>
+      <w:color w:val="93C842" w:themeColor="hyperlink"/>
+      <w:u w:val="single"/>
+    </w:rPr>
+  </w:style>
+  <w:style w:type="character" w:styleId="UnresolvedMention">
+    <w:name w:val="Unresolved Mention"/>
+    <w:basedOn w:val="DefaultParagraphFont"/>
+    <w:uiPriority w:val="99"/>
+    <w:semiHidden/>
+    <w:unhideWhenUsed/>
+    <w:rsid w:val="00F939DD"/>
+    <w:rPr>
+      <w:color w:val="605E5C"/>
+      <w:shd w:val="clear" w:color="auto" w:fill="E1DFDD"/>
+    </w:rPr>
+  </w:style>
 </w:styles>
 </file>
 
@@ -4675,7 +5221,7 @@
 </file>
 
 <file path=customXml/itemProps1.xml><?xml version="1.0" encoding="utf-8"?>
-<ds:datastoreItem xmlns:ds="http://schemas.openxmlformats.org/officeDocument/2006/customXml" ds:itemID="{15E97D51-FDC5-4845-988D-16F72A90D54F}">
+<ds:datastoreItem xmlns:ds="http://schemas.openxmlformats.org/officeDocument/2006/customXml" ds:itemID="{B90F53A2-682A-4735-A185-5FFB67DA7FD2}">
   <ds:schemaRefs>
     <ds:schemaRef ds:uri="http://schemas.openxmlformats.org/officeDocument/2006/bibliography"/>
   </ds:schemaRefs>

</xml_diff>